<commit_message>
updated the SRS to reflect the newly required Features
New features are:
-premium and normal users
-number of Rooms being displayed
-proximity to public places
-proximity to public transports
</commit_message>
<xml_diff>
--- a/SRS2.docx
+++ b/SRS2.docx
@@ -6388,13 +6388,31 @@
         <w:rPr>
           <w:i w:val="0"/>
         </w:rPr>
-        <w:t xml:space="preserve"> Premium users get alerts sooner than normal users and the advertisements of premium users are higher up in the li</w:t>
-      </w:r>
-      <w:r>
-        <w:rPr>
-          <w:i w:val="0"/>
-        </w:rPr>
-        <w:t>st of ads</w:t>
+        <w:t xml:space="preserve"> Premium users get alerts </w:t>
+      </w:r>
+      <w:r>
+        <w:rPr>
+          <w:i w:val="0"/>
+        </w:rPr>
+        <w:t>immediately while</w:t>
+      </w:r>
+      <w:r>
+        <w:rPr>
+          <w:i w:val="0"/>
+        </w:rPr>
+        <w:t xml:space="preserve"> normal users </w:t>
+      </w:r>
+      <w:r>
+        <w:rPr>
+          <w:i w:val="0"/>
+        </w:rPr>
+        <w:t>only get weekly summaries</w:t>
+      </w:r>
+      <w:r>
+        <w:rPr>
+          <w:i w:val="0"/>
+        </w:rPr>
+        <w:t xml:space="preserve"> by email</w:t>
       </w:r>
       <w:r>
         <w:rPr>
@@ -6544,6 +6562,19 @@
       <w:pPr>
         <w:pStyle w:val="requirement"/>
       </w:pPr>
+      <w:r>
+        <w:t>REQ-weeklySummary: The software must keep track of all the weekly alerts andnotifications that regular users must receive.</w:t>
+      </w:r>
+    </w:p>
+    <w:p>
+      <w:pPr>
+        <w:pStyle w:val="requirement"/>
+      </w:pPr>
+    </w:p>
+    <w:p>
+      <w:pPr>
+        <w:pStyle w:val="requirement"/>
+      </w:pPr>
     </w:p>
     <w:p>
       <w:pPr>
@@ -6570,34 +6601,199 @@
     </w:p>
     <w:p>
       <w:pPr>
+        <w:pStyle w:val="berschrift2"/>
+      </w:pPr>
+      <w:r>
+        <w:t>Additional room attributes</w:t>
+      </w:r>
+    </w:p>
+    <w:p>
+      <w:pPr>
+        <w:pStyle w:val="level4"/>
+      </w:pPr>
+      <w:r>
+        <w:t>4.1.1</w:t>
+      </w:r>
+      <w:r>
+        <w:tab/>
+        <w:t>Description and Priority</w:t>
+      </w:r>
+    </w:p>
+    <w:p>
+      <w:pPr>
+        <w:pStyle w:val="level3text"/>
+        <w:numPr>
+          <w:ilvl w:val="12"/>
+          <w:numId w:val="0"/>
+        </w:numPr>
+        <w:ind w:left="1350" w:hanging="716"/>
+        <w:rPr>
+          <w:i w:val="0"/>
+        </w:rPr>
+      </w:pPr>
+      <w:r>
+        <w:rPr>
+          <w:i w:val="0"/>
+        </w:rPr>
+        <w:t>Rooms must also be able to keep information about the number of rooms, proximity to public places, train- and busstations.</w:t>
+      </w:r>
+    </w:p>
+    <w:p>
+      <w:pPr>
+        <w:pStyle w:val="level3text"/>
+        <w:numPr>
+          <w:ilvl w:val="12"/>
+          <w:numId w:val="0"/>
+        </w:numPr>
+        <w:ind w:left="1350" w:hanging="716"/>
+        <w:rPr>
+          <w:i w:val="0"/>
+        </w:rPr>
+      </w:pPr>
+      <w:r>
+        <w:rPr>
+          <w:i w:val="0"/>
+        </w:rPr>
+        <w:tab/>
+        <w:t>Priority : 8</w:t>
+      </w:r>
+    </w:p>
+    <w:p>
+      <w:pPr>
+        <w:pStyle w:val="level4"/>
+      </w:pPr>
+      <w:r>
+        <w:t>4.1.2</w:t>
+      </w:r>
+      <w:r>
+        <w:tab/>
+        <w:t>Stimulus/Response Sequences</w:t>
+      </w:r>
+    </w:p>
+    <w:p>
+      <w:pPr>
+        <w:pStyle w:val="level3text"/>
+        <w:numPr>
+          <w:ilvl w:val="12"/>
+          <w:numId w:val="0"/>
+        </w:numPr>
+        <w:ind w:left="1350" w:hanging="716"/>
+        <w:rPr>
+          <w:i w:val="0"/>
+        </w:rPr>
+      </w:pPr>
+      <w:r>
+        <w:rPr>
+          <w:i w:val="0"/>
+        </w:rPr>
+        <w:t>When the user enters the detailed view of an add there should be additional information about the property. similarly, when creating an add, there should be more input fields for the new attributes</w:t>
+      </w:r>
+    </w:p>
+    <w:p>
+      <w:pPr>
+        <w:pStyle w:val="level4"/>
+        <w:jc w:val="center"/>
+      </w:pPr>
+    </w:p>
+    <w:p>
+      <w:pPr>
+        <w:pStyle w:val="level4"/>
+      </w:pPr>
+      <w:r>
+        <w:t>4.1.3</w:t>
+      </w:r>
+      <w:r>
+        <w:tab/>
+        <w:t>Functional Requirements</w:t>
+      </w:r>
+    </w:p>
+    <w:p>
+      <w:pPr>
         <w:pStyle w:val="requirement"/>
       </w:pPr>
+      <w:r>
+        <w:t>REQ-</w:t>
+      </w:r>
+      <w:r>
+        <w:t>NumberOfRooms</w:t>
+      </w:r>
+      <w:r>
+        <w:t xml:space="preserve">: The software must be able to display </w:t>
+      </w:r>
+      <w:r>
+        <w:t>the amount of  rooms a property has.</w:t>
+      </w:r>
     </w:p>
     <w:p>
       <w:pPr>
         <w:pStyle w:val="requirement"/>
       </w:pPr>
+      <w:r>
+        <w:t>REQ-</w:t>
+      </w:r>
+      <w:r>
+        <w:t>ProximityPublicPlaces</w:t>
+      </w:r>
+      <w:r>
+        <w:t xml:space="preserve">: The software must be able </w:t>
+      </w:r>
+      <w:r>
+        <w:t>to display to proximity of a property to the public places</w:t>
+      </w:r>
+      <w:r>
+        <w:t>.</w:t>
+      </w:r>
+    </w:p>
+    <w:p>
+      <w:pPr>
+        <w:pStyle w:val="requirement"/>
+      </w:pPr>
+      <w:r>
+        <w:lastRenderedPageBreak/>
+        <w:t>REQ-ProximityPublicPlaces: The software must be able to display to proximity of a property to public transport (that is train and bus stations</w:t>
+      </w:r>
+      <w:r>
+        <w:t>)</w:t>
+      </w:r>
+      <w:r>
+        <w:t>.</w:t>
+      </w:r>
+    </w:p>
+    <w:p>
+      <w:pPr>
+        <w:pStyle w:val="requirement"/>
+      </w:pPr>
+    </w:p>
+    <w:p>
+      <w:pPr>
+        <w:pStyle w:val="requirement"/>
+      </w:pPr>
+    </w:p>
+    <w:p>
+      <w:pPr>
+        <w:pStyle w:val="requirement"/>
+      </w:pPr>
     </w:p>
     <w:p>
       <w:pPr>
         <w:pStyle w:val="berschrift1"/>
       </w:pPr>
-      <w:bookmarkStart w:id="58" w:name="_Toc439994690"/>
-      <w:bookmarkStart w:id="59" w:name="_Toc463983044"/>
+      <w:bookmarkStart w:id="58" w:name="_Toc463983044"/>
+      <w:bookmarkStart w:id="59" w:name="_Toc439994690"/>
       <w:r>
         <w:t>Other Nonfunctional Requirements</w:t>
       </w:r>
+      <w:bookmarkEnd w:id="58"/>
+    </w:p>
+    <w:p>
+      <w:pPr>
+        <w:pStyle w:val="berschrift2"/>
+      </w:pPr>
+      <w:bookmarkStart w:id="60" w:name="_Toc463983045"/>
+      <w:r>
+        <w:t>Performance Requirements</w:t>
+      </w:r>
       <w:bookmarkEnd w:id="59"/>
-    </w:p>
-    <w:p>
-      <w:pPr>
-        <w:pStyle w:val="berschrift2"/>
-      </w:pPr>
-      <w:bookmarkStart w:id="60" w:name="_Toc463983045"/>
-      <w:r>
-        <w:t>Performance Requirements</w:t>
-      </w:r>
-      <w:bookmarkEnd w:id="58"/>
       <w:bookmarkEnd w:id="60"/>
     </w:p>
     <w:p>
@@ -6682,7 +6878,6 @@
       <w:bookmarkStart w:id="65" w:name="_Toc439994693"/>
       <w:bookmarkStart w:id="66" w:name="_Toc463983048"/>
       <w:r>
-        <w:lastRenderedPageBreak/>
         <w:t>Software Quality Attributes</w:t>
       </w:r>
       <w:bookmarkEnd w:id="65"/>
@@ -6931,7 +7126,7 @@
       <w:rPr>
         <w:noProof/>
       </w:rPr>
-      <w:t>ii</w:t>
+      <w:t>iii</w:t>
     </w:r>
     <w:r>
       <w:fldChar w:fldCharType="end"/>

</xml_diff>

<commit_message>
small updates to the SRS document
</commit_message>
<xml_diff>
--- a/SRS2.docx
+++ b/SRS2.docx
@@ -3413,10 +3413,13 @@
     <w:p>
       <w:pPr>
         <w:pStyle w:val="template"/>
-        <w:rPr>
-          <w:i w:val="0"/>
-        </w:rPr>
-      </w:pPr>
+      </w:pPr>
+      <w:r>
+        <w:rPr>
+          <w:i w:val="0"/>
+        </w:rPr>
+        <w:t>Ads is short for advertisement. Pages are named after the actions you perfom on that page</w:t>
+      </w:r>
     </w:p>
     <w:p>
       <w:pPr>
@@ -4279,6 +4282,14 @@
         <w:pStyle w:val="requirement"/>
       </w:pPr>
       <w:r>
+        <w:t>REQ-threeTypes: The software must be able to properly distinguish between the three types of ads. for sale, for bidding and for rent.</w:t>
+      </w:r>
+    </w:p>
+    <w:p>
+      <w:pPr>
+        <w:pStyle w:val="requirement"/>
+      </w:pPr>
+      <w:r>
         <w:br/>
       </w:r>
     </w:p>
@@ -4449,6 +4460,19 @@
       <w:pPr>
         <w:pStyle w:val="requirement"/>
       </w:pPr>
+      <w:r>
+        <w:t>REQ-threeTypes: The software must be able to properly distinguish between the three types of ads. for sale, for bidding and for rent.</w:t>
+      </w:r>
+    </w:p>
+    <w:p>
+      <w:pPr>
+        <w:pStyle w:val="requirement"/>
+      </w:pPr>
+    </w:p>
+    <w:p>
+      <w:pPr>
+        <w:pStyle w:val="requirement"/>
+      </w:pPr>
     </w:p>
     <w:p>
       <w:pPr>
@@ -4476,6 +4500,7 @@
       </w:pPr>
       <w:bookmarkStart w:id="46" w:name="_Toc463983032"/>
       <w:r>
+        <w:lastRenderedPageBreak/>
         <w:t>Searching advertisements</w:t>
       </w:r>
       <w:bookmarkEnd w:id="46"/>
@@ -4514,6 +4539,12 @@
         <w:rPr>
           <w:i w:val="0"/>
         </w:rPr>
+        <w:t xml:space="preserve"> Additionally the user must be able to filter the results for properties for sale and rent.</w:t>
+      </w:r>
+      <w:r>
+        <w:rPr>
+          <w:i w:val="0"/>
+        </w:rPr>
         <w:br/>
         <w:t>Priority : 9</w:t>
       </w:r>
@@ -4546,7 +4577,6 @@
         <w:rPr>
           <w:i w:val="0"/>
         </w:rPr>
-        <w:lastRenderedPageBreak/>
         <w:t xml:space="preserve">When the user selects the search option, </w:t>
       </w:r>
       <w:r>
@@ -4636,6 +4666,19 @@
       <w:r>
         <w:t>.</w:t>
       </w:r>
+    </w:p>
+    <w:p>
+      <w:pPr>
+        <w:pStyle w:val="requirement"/>
+      </w:pPr>
+      <w:r>
+        <w:t>REQ-threeTypes: The software must be able to properly distinguish between the three types of ads. for sale, for bidding and for rent.</w:t>
+      </w:r>
+    </w:p>
+    <w:p>
+      <w:pPr>
+        <w:pStyle w:val="requirement"/>
+      </w:pPr>
     </w:p>
     <w:p>
       <w:pPr>
@@ -4798,6 +4841,19 @@
       <w:pPr>
         <w:pStyle w:val="requirement"/>
       </w:pPr>
+      <w:r>
+        <w:t>REQ-threeTypes: The software must be able to properly distinguish between the three types of ads. for sale, for bidding and for rent.</w:t>
+      </w:r>
+    </w:p>
+    <w:p>
+      <w:pPr>
+        <w:pStyle w:val="requirement"/>
+      </w:pPr>
+    </w:p>
+    <w:p>
+      <w:pPr>
+        <w:pStyle w:val="requirement"/>
+      </w:pPr>
     </w:p>
     <w:p>
       <w:pPr>
@@ -4816,6 +4872,7 @@
         <w:pStyle w:val="requirement"/>
       </w:pPr>
       <w:r>
+        <w:lastRenderedPageBreak/>
         <w:t xml:space="preserve">REQ-FetchAdd-Latency: The software must be able to send the </w:t>
       </w:r>
       <w:r>
@@ -4914,7 +4971,6 @@
         <w:pStyle w:val="level4"/>
       </w:pPr>
       <w:r>
-        <w:lastRenderedPageBreak/>
         <w:t>4.1.2</w:t>
       </w:r>
       <w:r>
@@ -5312,7 +5368,6 @@
         <w:pStyle w:val="level4"/>
       </w:pPr>
       <w:r>
-        <w:lastRenderedPageBreak/>
         <w:t>4.1.3</w:t>
       </w:r>
       <w:r>
@@ -5350,6 +5405,19 @@
       <w:r>
         <w:t>REQ-BookMarkDisplay: The software must be able to get and display all bookmarks a user has.</w:t>
       </w:r>
+    </w:p>
+    <w:p>
+      <w:pPr>
+        <w:pStyle w:val="requirement"/>
+      </w:pPr>
+      <w:r>
+        <w:t>REQ-threeTypes: The software must be able to properly distinguish between the three types of ads. for sale, for bidding and for rent.</w:t>
+      </w:r>
+    </w:p>
+    <w:p>
+      <w:pPr>
+        <w:pStyle w:val="requirement"/>
+      </w:pPr>
     </w:p>
     <w:p>
       <w:pPr>
@@ -5550,6 +5618,7 @@
         <w:pStyle w:val="requirement"/>
       </w:pPr>
       <w:r>
+        <w:lastRenderedPageBreak/>
         <w:t xml:space="preserve">REQ-subscriptionAlert: The software must be able to </w:t>
       </w:r>
       <w:r>
@@ -5560,6 +5629,19 @@
       <w:pPr>
         <w:pStyle w:val="requirement"/>
       </w:pPr>
+      <w:r>
+        <w:t>REQ-threeTypes: The software must be able to properly distinguish between the three types of ads. for sale, for bidding and for rent.</w:t>
+      </w:r>
+    </w:p>
+    <w:p>
+      <w:pPr>
+        <w:pStyle w:val="requirement"/>
+      </w:pPr>
+    </w:p>
+    <w:p>
+      <w:pPr>
+        <w:pStyle w:val="requirement"/>
+      </w:pPr>
     </w:p>
     <w:p>
       <w:pPr>
@@ -5596,37 +5678,13 @@
     </w:p>
     <w:p>
       <w:pPr>
-        <w:pStyle w:val="requirement"/>
-      </w:pPr>
-    </w:p>
-    <w:p>
-      <w:pPr>
-        <w:pStyle w:val="berschrift1"/>
-      </w:pPr>
-      <w:bookmarkStart w:id="52" w:name="_Toc463983038"/>
-      <w:r>
-        <w:t>Future System Features</w:t>
+        <w:pStyle w:val="berschrift2"/>
+      </w:pPr>
+      <w:bookmarkStart w:id="52" w:name="_Toc463983039"/>
+      <w:r>
+        <w:t>create advertisements for property sales</w:t>
       </w:r>
       <w:bookmarkEnd w:id="52"/>
-    </w:p>
-    <w:p>
-      <w:pPr>
-        <w:pStyle w:val="requirement"/>
-      </w:pPr>
-    </w:p>
-    <w:p>
-      <w:pPr>
-        <w:pStyle w:val="berschrift2"/>
-      </w:pPr>
-      <w:bookmarkStart w:id="53" w:name="_Toc463983039"/>
-      <w:r>
-        <w:lastRenderedPageBreak/>
-        <w:t xml:space="preserve">create </w:t>
-      </w:r>
-      <w:r>
-        <w:t>advertisements for property sales</w:t>
-      </w:r>
-      <w:bookmarkEnd w:id="53"/>
     </w:p>
     <w:p>
       <w:pPr>
@@ -5656,13 +5714,7 @@
         <w:rPr>
           <w:i w:val="0"/>
         </w:rPr>
-        <w:t>Users must be able to create advertisements for property they want to sell</w:t>
-      </w:r>
-      <w:r>
-        <w:rPr>
-          <w:i w:val="0"/>
-        </w:rPr>
-        <w:t>.</w:t>
+        <w:t>Users must be able to create advertisements for property they want to sell.</w:t>
       </w:r>
       <w:r>
         <w:rPr>
@@ -5700,19 +5752,7 @@
         <w:rPr>
           <w:i w:val="0"/>
         </w:rPr>
-        <w:t xml:space="preserve">When the user enters the Homepage there should </w:t>
-      </w:r>
-      <w:r>
-        <w:rPr>
-          <w:i w:val="0"/>
-        </w:rPr>
-        <w:t xml:space="preserve"> be a button to create an advertisement for properties for sale that is only available to logged in users</w:t>
-      </w:r>
-      <w:r>
-        <w:rPr>
-          <w:i w:val="0"/>
-        </w:rPr>
-        <w:t>. When the user presses that button, a window opens where the user can enter the data corresponding to that advertisement. When the user presses confirm the advertisement is created or an error message is displayed depending on the validness of the entered data.</w:t>
+        <w:t>When the user enters the Homepage there should  be a button to create an advertisement for properties for sale that is only available to logged in users. When the user presses that button, a window opens where the user can enter the data corresponding to that advertisement. When the user presses confirm the advertisement is created or an error message is displayed depending on the validness of the entered data.</w:t>
       </w:r>
     </w:p>
     <w:p>
@@ -5738,34 +5778,29 @@
         <w:pStyle w:val="requirement"/>
       </w:pPr>
       <w:r>
-        <w:t>REQ-</w:t>
-      </w:r>
-      <w:r>
-        <w:t>SaleAddInput</w:t>
-      </w:r>
-      <w:r>
-        <w:t xml:space="preserve">: The software must be able to </w:t>
-      </w:r>
-      <w:r>
-        <w:t>create a window in which the user can enter the data for the advertisement</w:t>
-      </w:r>
-      <w:r>
-        <w:t>.</w:t>
-      </w:r>
-    </w:p>
-    <w:p>
-      <w:pPr>
-        <w:pStyle w:val="requirement"/>
-      </w:pPr>
-      <w:r>
-        <w:t>REQ-</w:t>
-      </w:r>
-      <w:r>
-        <w:t>saveSaleAdd</w:t>
-      </w:r>
-      <w:r>
-        <w:t>: The software must be able to save all subscriptions of an individual user.</w:t>
-      </w:r>
+        <w:t>REQ-SaleAddInput: The software must be able to create a window in which the user can enter the data for the advertisement.</w:t>
+      </w:r>
+    </w:p>
+    <w:p>
+      <w:pPr>
+        <w:pStyle w:val="requirement"/>
+      </w:pPr>
+      <w:r>
+        <w:t>REQ-saveSaleAdd: The software must be able to save all subscriptions of an individual user.</w:t>
+      </w:r>
+    </w:p>
+    <w:p>
+      <w:pPr>
+        <w:pStyle w:val="requirement"/>
+      </w:pPr>
+      <w:r>
+        <w:t>REQ-threeTypes: The software must be able to properly distinguish between the three types of ads. for sale, for bidding and for rent.</w:t>
+      </w:r>
+    </w:p>
+    <w:p>
+      <w:pPr>
+        <w:pStyle w:val="requirement"/>
+      </w:pPr>
     </w:p>
     <w:p>
       <w:pPr>
@@ -5789,35 +5824,18 @@
         <w:pStyle w:val="requirement"/>
       </w:pPr>
       <w:r>
-        <w:t>REQ-</w:t>
-      </w:r>
-      <w:r>
-        <w:t>SaleDataConsistency: The software must not allow invalid data to be entered into the database.</w:t>
-      </w:r>
-      <w:r>
-        <w:t xml:space="preserve"> </w:t>
-      </w:r>
-    </w:p>
-    <w:p>
-      <w:pPr>
-        <w:pStyle w:val="requirement"/>
-      </w:pPr>
+        <w:t xml:space="preserve">REQ-SaleDataConsistency: The software must not allow invalid data to be entered into the database. </w:t>
+      </w:r>
     </w:p>
     <w:p>
       <w:pPr>
         <w:pStyle w:val="berschrift2"/>
       </w:pPr>
-      <w:bookmarkStart w:id="54" w:name="_Toc463983040"/>
-      <w:r>
-        <w:t xml:space="preserve">search </w:t>
-      </w:r>
-      <w:r>
-        <w:t xml:space="preserve"> for </w:t>
-      </w:r>
-      <w:r>
-        <w:t>advertisements for property sales</w:t>
-      </w:r>
-      <w:bookmarkEnd w:id="54"/>
+      <w:bookmarkStart w:id="53" w:name="_Toc463983040"/>
+      <w:r>
+        <w:t>search  for advertisements for property sales</w:t>
+      </w:r>
+      <w:bookmarkEnd w:id="53"/>
     </w:p>
     <w:p>
       <w:pPr>
@@ -5847,25 +5865,7 @@
         <w:rPr>
           <w:i w:val="0"/>
         </w:rPr>
-        <w:t xml:space="preserve">Users must be able to </w:t>
-      </w:r>
-      <w:r>
-        <w:rPr>
-          <w:i w:val="0"/>
-        </w:rPr>
-        <w:t>search for</w:t>
-      </w:r>
-      <w:r>
-        <w:rPr>
-          <w:i w:val="0"/>
-        </w:rPr>
-        <w:t xml:space="preserve"> advertisements for property </w:t>
-      </w:r>
-      <w:r>
-        <w:rPr>
-          <w:i w:val="0"/>
-        </w:rPr>
-        <w:t>others want to sell.</w:t>
+        <w:t>Users must be able to search for advertisements for property others want to sell.</w:t>
       </w:r>
       <w:r>
         <w:rPr>
@@ -5880,6 +5880,7 @@
         <w:pStyle w:val="level4"/>
       </w:pPr>
       <w:r>
+        <w:lastRenderedPageBreak/>
         <w:t>4.1.2</w:t>
       </w:r>
       <w:r>
@@ -5903,13 +5904,7 @@
         <w:rPr>
           <w:i w:val="0"/>
         </w:rPr>
-        <w:t>On the search window there should be an option to search for rentable rooms or rooms for sale.</w:t>
-      </w:r>
-      <w:r>
-        <w:rPr>
-          <w:i w:val="0"/>
-        </w:rPr>
-        <w:t xml:space="preserve"> When the users selects the sale option the system must search for rooms for sale and display the results.</w:t>
+        <w:t>On the search window there should be an option to search for rentable rooms or rooms for sale. When the users selects the sale option the system must search for rooms for sale and display the results.</w:t>
       </w:r>
     </w:p>
     <w:p>
@@ -5935,23 +5930,21 @@
         <w:pStyle w:val="requirement"/>
       </w:pPr>
       <w:r>
-        <w:t>REQ-</w:t>
-      </w:r>
-      <w:r>
-        <w:t>saleDisplay</w:t>
-      </w:r>
-      <w:r>
-        <w:t xml:space="preserve">: The software must be able to </w:t>
-      </w:r>
-      <w:r>
-        <w:t xml:space="preserve">get and display all the sale </w:t>
-      </w:r>
-      <w:r>
-        <w:t>advertisements</w:t>
-      </w:r>
-      <w:r>
-        <w:t xml:space="preserve"> that fit the search criteria.</w:t>
-      </w:r>
+        <w:t>REQ-saleDisplay: The software must be able to get and display all the sale advertisements that fit the search criteria.</w:t>
+      </w:r>
+    </w:p>
+    <w:p>
+      <w:pPr>
+        <w:pStyle w:val="requirement"/>
+      </w:pPr>
+      <w:r>
+        <w:t>REQ-threeTypes: The software must be able to properly distinguish between the three types of ads. for sale, for bidding and for rent.</w:t>
+      </w:r>
+    </w:p>
+    <w:p>
+      <w:pPr>
+        <w:pStyle w:val="requirement"/>
+      </w:pPr>
     </w:p>
     <w:p>
       <w:pPr>
@@ -5982,15 +5975,11 @@
       <w:pPr>
         <w:pStyle w:val="berschrift2"/>
       </w:pPr>
-      <w:bookmarkStart w:id="55" w:name="_Toc463983041"/>
-      <w:r>
-        <w:lastRenderedPageBreak/>
-        <w:t xml:space="preserve">create alerts for </w:t>
-      </w:r>
-      <w:r>
-        <w:t>advertisements for property sales</w:t>
-      </w:r>
-      <w:bookmarkEnd w:id="55"/>
+      <w:bookmarkStart w:id="54" w:name="_Toc463983041"/>
+      <w:r>
+        <w:t>create alerts for advertisements for property sales</w:t>
+      </w:r>
+      <w:bookmarkEnd w:id="54"/>
     </w:p>
     <w:p>
       <w:pPr>
@@ -6020,13 +6009,7 @@
         <w:rPr>
           <w:i w:val="0"/>
         </w:rPr>
-        <w:t xml:space="preserve">Users must be able to create </w:t>
-      </w:r>
-      <w:r>
-        <w:rPr>
-          <w:i w:val="0"/>
-        </w:rPr>
-        <w:t>alerts that inform the user when an advertisement for sales is created that fit a certain criteria.</w:t>
+        <w:t>Users must be able to create alerts that inform the user when an advertisement for sales is created that fit a certain criteria.</w:t>
       </w:r>
       <w:r>
         <w:rPr>
@@ -6064,19 +6047,7 @@
         <w:rPr>
           <w:i w:val="0"/>
         </w:rPr>
-        <w:t xml:space="preserve">When the user enters the Homepage there should be </w:t>
-      </w:r>
-      <w:r>
-        <w:rPr>
-          <w:i w:val="0"/>
-        </w:rPr>
-        <w:t>a button that allows a logged in user to go to a screen where they can specify what the alert must look for and then confirm the criteria.</w:t>
-      </w:r>
-      <w:r>
-        <w:rPr>
-          <w:i w:val="0"/>
-        </w:rPr>
-        <w:t xml:space="preserve"> Once an alert has been created it will send messages to the user every time an advertisement is created that fits the criteria</w:t>
+        <w:t>When the user enters the Homepage there should be a button that allows a logged in user to go to a screen where they can specify what the alert must look for and then confirm the criteria. Once an alert has been created it will send messages to the user every time an advertisement is created that fits the criteria</w:t>
       </w:r>
     </w:p>
     <w:p>
@@ -6102,60 +6073,37 @@
         <w:pStyle w:val="requirement"/>
       </w:pPr>
       <w:r>
-        <w:t>REQ-</w:t>
-      </w:r>
-      <w:r>
-        <w:t>alertSave</w:t>
-      </w:r>
-      <w:r>
-        <w:t xml:space="preserve">: The software must be able to save all </w:t>
-      </w:r>
-      <w:r>
-        <w:t>alerts</w:t>
-      </w:r>
-      <w:r>
-        <w:t xml:space="preserve"> of an individual user.</w:t>
-      </w:r>
-    </w:p>
-    <w:p>
-      <w:pPr>
-        <w:pStyle w:val="requirement"/>
-      </w:pPr>
-      <w:r>
-        <w:t>REQ-</w:t>
-      </w:r>
-      <w:r>
-        <w:t>alertCheck</w:t>
-      </w:r>
-      <w:r>
-        <w:t>: The</w:t>
-      </w:r>
-      <w:r>
-        <w:t xml:space="preserve"> software must be able to check if an alert has been triggered every time a room is created</w:t>
-      </w:r>
-      <w:r>
-        <w:t>.</w:t>
-      </w:r>
-    </w:p>
-    <w:p>
-      <w:pPr>
-        <w:pStyle w:val="requirement"/>
-      </w:pPr>
-      <w:r>
-        <w:t>REQ-</w:t>
-      </w:r>
-      <w:r>
-        <w:t>alertMessage</w:t>
-      </w:r>
-      <w:r>
-        <w:t>: The software must be able to send a message to the user if</w:t>
-      </w:r>
-      <w:r>
-        <w:t xml:space="preserve"> an alert has been triggered</w:t>
-      </w:r>
-      <w:r>
-        <w:t>.</w:t>
-      </w:r>
+        <w:t>REQ-alertSave: The software must be able to save all alerts of an individual user.</w:t>
+      </w:r>
+    </w:p>
+    <w:p>
+      <w:pPr>
+        <w:pStyle w:val="requirement"/>
+      </w:pPr>
+      <w:r>
+        <w:t>REQ-alertCheck: The software must be able to check if an alert has been triggered every time a room is created.</w:t>
+      </w:r>
+    </w:p>
+    <w:p>
+      <w:pPr>
+        <w:pStyle w:val="requirement"/>
+      </w:pPr>
+      <w:r>
+        <w:t>REQ-alertMessage: The software must be able to send a message to the user if an alert has been triggered.</w:t>
+      </w:r>
+    </w:p>
+    <w:p>
+      <w:pPr>
+        <w:pStyle w:val="requirement"/>
+      </w:pPr>
+      <w:r>
+        <w:t>REQ-threeTypes: The software must be able to properly distinguish between the three types of ads. for sale, for bidding and for rent.</w:t>
+      </w:r>
+    </w:p>
+    <w:p>
+      <w:pPr>
+        <w:pStyle w:val="requirement"/>
+      </w:pPr>
     </w:p>
     <w:p>
       <w:pPr>
@@ -6179,24 +6127,19 @@
         <w:pStyle w:val="requirement"/>
       </w:pPr>
       <w:r>
-        <w:t xml:space="preserve">REQ-AlertOptimization: The software must be able to handle possibly up to hundreds of alerts being sent every time a room </w:t>
-      </w:r>
-      <w:r>
-        <w:t>is created</w:t>
-      </w:r>
-      <w:r>
-        <w:t>. This must not add to the response time to user requests.</w:t>
+        <w:t>REQ-AlertOptimization: The software must be able to handle possibly up to hundreds of alerts being sent every time a room is created. This must not add to the response time to user requests.</w:t>
       </w:r>
     </w:p>
     <w:p>
       <w:pPr>
         <w:pStyle w:val="berschrift2"/>
       </w:pPr>
-      <w:bookmarkStart w:id="56" w:name="_Toc463983042"/>
-      <w:r>
+      <w:bookmarkStart w:id="55" w:name="_Toc463983042"/>
+      <w:r>
+        <w:lastRenderedPageBreak/>
         <w:t>Extended search options</w:t>
       </w:r>
-      <w:bookmarkEnd w:id="56"/>
+      <w:bookmarkEnd w:id="55"/>
     </w:p>
     <w:p>
       <w:pPr>
@@ -6226,19 +6169,7 @@
         <w:rPr>
           <w:i w:val="0"/>
         </w:rPr>
-        <w:t xml:space="preserve">Users must be able to </w:t>
-      </w:r>
-      <w:r>
-        <w:rPr>
-          <w:i w:val="0"/>
-        </w:rPr>
-        <w:t>specify more criteria for the search</w:t>
-      </w:r>
-      <w:r>
-        <w:rPr>
-          <w:i w:val="0"/>
-        </w:rPr>
-        <w:t>.</w:t>
+        <w:t>Users must be able to specify more criteria for the search.</w:t>
       </w:r>
       <w:r>
         <w:rPr>
@@ -6302,16 +6233,7 @@
         <w:pStyle w:val="requirement"/>
       </w:pPr>
       <w:r>
-        <w:t>REQ-</w:t>
-      </w:r>
-      <w:r>
-        <w:t>moreSearchFilters</w:t>
-      </w:r>
-      <w:r>
-        <w:t>: T</w:t>
-      </w:r>
-      <w:r>
-        <w:t>here must be more search filter options in the search-options-screen</w:t>
+        <w:t>REQ-moreSearchFilters: There must be more search filter options in the search-options-screen</w:t>
       </w:r>
     </w:p>
     <w:p>
@@ -6335,11 +6257,11 @@
       <w:pPr>
         <w:pStyle w:val="berschrift2"/>
       </w:pPr>
-      <w:bookmarkStart w:id="57" w:name="_Toc463983043"/>
+      <w:bookmarkStart w:id="56" w:name="_Toc463983043"/>
       <w:r>
         <w:t>Premium and Normal users</w:t>
       </w:r>
-      <w:bookmarkEnd w:id="57"/>
+      <w:bookmarkEnd w:id="56"/>
     </w:p>
     <w:p>
       <w:pPr>
@@ -6369,69 +6291,14 @@
         <w:rPr>
           <w:i w:val="0"/>
         </w:rPr>
-        <w:lastRenderedPageBreak/>
-        <w:t>Users must be split into premium and</w:t>
-      </w:r>
-      <w:r>
-        <w:rPr>
-          <w:i w:val="0"/>
-        </w:rPr>
-        <w:t xml:space="preserve"> normal users</w:t>
-      </w:r>
-      <w:r>
-        <w:rPr>
-          <w:i w:val="0"/>
-        </w:rPr>
-        <w:t>.</w:t>
-      </w:r>
-      <w:r>
-        <w:rPr>
-          <w:i w:val="0"/>
-        </w:rPr>
-        <w:t xml:space="preserve"> Premium users get alerts </w:t>
-      </w:r>
-      <w:r>
-        <w:rPr>
-          <w:i w:val="0"/>
-        </w:rPr>
-        <w:t>immediately while</w:t>
-      </w:r>
-      <w:r>
-        <w:rPr>
-          <w:i w:val="0"/>
-        </w:rPr>
-        <w:t xml:space="preserve"> normal users </w:t>
-      </w:r>
-      <w:r>
-        <w:rPr>
-          <w:i w:val="0"/>
-        </w:rPr>
-        <w:t>only get weekly summaries</w:t>
-      </w:r>
-      <w:r>
-        <w:rPr>
-          <w:i w:val="0"/>
-        </w:rPr>
-        <w:t xml:space="preserve"> by email</w:t>
-      </w:r>
-      <w:r>
-        <w:rPr>
-          <w:i w:val="0"/>
-        </w:rPr>
-        <w:t>.</w:t>
+        <w:t>Users must be split into premium and normal users. Premium users get alerts immediately while normal users only get weekly summaries by email.</w:t>
       </w:r>
       <w:r>
         <w:rPr>
           <w:i w:val="0"/>
         </w:rPr>
         <w:br/>
-        <w:t xml:space="preserve">Priority : </w:t>
-      </w:r>
-      <w:r>
-        <w:rPr>
-          <w:i w:val="0"/>
-        </w:rPr>
-        <w:t>8</w:t>
+        <w:t>Priority : 8</w:t>
       </w:r>
     </w:p>
     <w:p>
@@ -6462,25 +6329,7 @@
         <w:rPr>
           <w:i w:val="0"/>
         </w:rPr>
-        <w:t xml:space="preserve">When the user enters the Homepage there should be a button </w:t>
-      </w:r>
-      <w:r>
-        <w:rPr>
-          <w:i w:val="0"/>
-        </w:rPr>
-        <w:t>that allows users to pay money to become a premium user. A window should be opened that allows the user to specify how much money they want to spend and how they want to pay (with pay pal, credit card, bill to home address, etc.)</w:t>
-      </w:r>
-      <w:r>
-        <w:rPr>
-          <w:i w:val="0"/>
-        </w:rPr>
-        <w:t>. Once the user has confirmed the action the price will be charged from the user and the account will be upgraded to premium level.</w:t>
-      </w:r>
-      <w:r>
-        <w:rPr>
-          <w:i w:val="0"/>
-        </w:rPr>
-        <w:t xml:space="preserve"> Premium accounts may be limited in time and expire after that time has passed</w:t>
+        <w:t>When the user enters the Homepage there should be a button that allows users to pay money to become a premium user. A window should be opened that allows the user to specify how much money they want to spend and how they want to pay (with pay pal, credit card, bill to home address, etc.). Once the user has confirmed the action the price will be charged from the user and the account will be upgraded to premium level. Premium accounts may be limited in time and expire after that time has passed</w:t>
       </w:r>
     </w:p>
     <w:p>
@@ -6506,56 +6355,23 @@
         <w:pStyle w:val="requirement"/>
       </w:pPr>
       <w:r>
-        <w:t>REQ-</w:t>
-      </w:r>
-      <w:r>
-        <w:t>displayPremiumOptions</w:t>
-      </w:r>
-      <w:r>
-        <w:t xml:space="preserve">: The </w:t>
-      </w:r>
-      <w:r>
-        <w:t>software must be able to display all the options for differently priced premium accounts</w:t>
-      </w:r>
-      <w:r>
-        <w:t>.</w:t>
-      </w:r>
-    </w:p>
-    <w:p>
-      <w:pPr>
-        <w:pStyle w:val="requirement"/>
-      </w:pPr>
-      <w:r>
-        <w:t>REQ-</w:t>
-      </w:r>
-      <w:r>
-        <w:t>chargeMoney</w:t>
-      </w:r>
-      <w:r>
-        <w:t xml:space="preserve">: The software </w:t>
-      </w:r>
-      <w:r>
-        <w:t>must be able to charge the users money for the premium account through whatever medium the user selects.</w:t>
-      </w:r>
-    </w:p>
-    <w:p>
-      <w:pPr>
-        <w:pStyle w:val="requirement"/>
-      </w:pPr>
-      <w:r>
-        <w:t>REQ-</w:t>
-      </w:r>
-      <w:r>
-        <w:t>countDownPremium</w:t>
-      </w:r>
-      <w:r>
-        <w:t xml:space="preserve">: The </w:t>
-      </w:r>
-      <w:r>
-        <w:t>software must keep</w:t>
-      </w:r>
-      <w:r>
-        <w:t xml:space="preserve"> track of the amount of time left on the premium account of a user and revoke premium privileges once that time has passed.</w:t>
+        <w:t>REQ-displayPremiumOptions: The software must be able to display all the options for differently priced premium accounts.</w:t>
+      </w:r>
+    </w:p>
+    <w:p>
+      <w:pPr>
+        <w:pStyle w:val="requirement"/>
+      </w:pPr>
+      <w:r>
+        <w:t>REQ-chargeMoney: The software must be able to charge the users money for the premium account through whatever medium the user selects.</w:t>
+      </w:r>
+    </w:p>
+    <w:p>
+      <w:pPr>
+        <w:pStyle w:val="requirement"/>
+      </w:pPr>
+      <w:r>
+        <w:t>REQ-countDownPremium: The software must keep track of the amount of time left on the premium account of a user and revoke premium privileges once that time has passed.</w:t>
       </w:r>
     </w:p>
     <w:p>
@@ -6593,11 +6409,34 @@
         <w:pStyle w:val="requirement"/>
       </w:pPr>
       <w:r>
-        <w:t xml:space="preserve">REQ-LegalitiesOfOnlinePayment: The software must be able </w:t>
-      </w:r>
-      <w:r>
-        <w:t>to consider the laws of the country the user resides in and properly charge taxes or even deny the user the right to order a premium account if this action breaks the law.</w:t>
-      </w:r>
+        <w:lastRenderedPageBreak/>
+        <w:t>REQ-LegalitiesOfOnlinePayment: The software must be able to consider the laws of the country the user resides in and properly charge taxes or even deny the user the right to order a premium account if this action breaks the law.</w:t>
+      </w:r>
+    </w:p>
+    <w:p>
+      <w:pPr>
+        <w:pStyle w:val="requirement"/>
+      </w:pPr>
+    </w:p>
+    <w:p>
+      <w:pPr>
+        <w:pStyle w:val="berschrift1"/>
+      </w:pPr>
+      <w:bookmarkStart w:id="57" w:name="_Toc463983038"/>
+      <w:r>
+        <w:t>Future System Features</w:t>
+      </w:r>
+      <w:bookmarkEnd w:id="57"/>
+    </w:p>
+    <w:p>
+      <w:pPr>
+        <w:pStyle w:val="requirement"/>
+      </w:pPr>
+    </w:p>
+    <w:p>
+      <w:pPr>
+        <w:pStyle w:val="requirement"/>
+      </w:pPr>
     </w:p>
     <w:p>
       <w:pPr>
@@ -6635,7 +6474,19 @@
         <w:rPr>
           <w:i w:val="0"/>
         </w:rPr>
-        <w:t>Rooms must also be able to keep information about the number of rooms, proximity to public places, train- and busstations.</w:t>
+        <w:t xml:space="preserve">Rooms must also be able to keep information about the number of rooms, proximity to public places, train- and </w:t>
+      </w:r>
+      <w:r>
+        <w:rPr>
+          <w:i w:val="0"/>
+        </w:rPr>
+        <w:t>bus stations</w:t>
+      </w:r>
+      <w:r>
+        <w:rPr>
+          <w:i w:val="0"/>
+        </w:rPr>
+        <w:t>.</w:t>
       </w:r>
     </w:p>
     <w:p>
@@ -6749,7 +6600,6 @@
         <w:pStyle w:val="requirement"/>
       </w:pPr>
       <w:r>
-        <w:lastRenderedPageBreak/>
         <w:t>REQ-ProximityPublicPlaces: The software must be able to display to proximity of a property to public transport (that is train and bus stations</w:t>
       </w:r>
       <w:r>
@@ -6789,8 +6639,32 @@
       <w:pPr>
         <w:pStyle w:val="berschrift2"/>
       </w:pPr>
+      <w:r>
+        <w:t>Seperation of properties for rent, bidding and sale</w:t>
+      </w:r>
+    </w:p>
+    <w:p>
+      <w:pPr>
+        <w:pStyle w:val="template"/>
+        <w:rPr>
+          <w:i w:val="0"/>
+        </w:rPr>
+      </w:pPr>
+      <w:r>
+        <w:rPr>
+          <w:i w:val="0"/>
+        </w:rPr>
+        <w:t>At all times, property ads must be distinguishable between the 3 types of ads. for sale, for bidding of for rent. The software must be written to accommodate these three types of adds. The affected features are index-page ads, searching and search results, placing ads, creating alerts and alerts being triggered.</w:t>
+      </w:r>
+    </w:p>
+    <w:p/>
+    <w:p>
+      <w:pPr>
+        <w:pStyle w:val="berschrift2"/>
+      </w:pPr>
       <w:bookmarkStart w:id="60" w:name="_Toc463983045"/>
       <w:r>
+        <w:lastRenderedPageBreak/>
         <w:t>Performance Requirements</w:t>
       </w:r>
       <w:bookmarkEnd w:id="59"/>
@@ -7183,7 +7057,7 @@
       <w:rPr>
         <w:noProof/>
       </w:rPr>
-      <w:t>11</w:t>
+      <w:t>12</w:t>
     </w:r>
     <w:r>
       <w:fldChar w:fldCharType="end"/>

</xml_diff>